<commit_message>
sprint 2 review updated
</commit_message>
<xml_diff>
--- a/Docs/Sprint Reports/Sprint_2.docx
+++ b/Docs/Sprint Reports/Sprint_2.docx
@@ -844,6 +844,31 @@
               </w:rPr>
             </w:r>
           </w:p>
+          <w:p>
+            <w:pPr>
+              <w:widowControl w:val="0"/>
+              <w:spacing w:line="240" w:lineRule="auto"/>
+              <w:rPr>
+                <w:rFonts w:ascii="Times New Roman" w:cs="Times New Roman" w:eastAsia="Times New Roman" w:hAnsi="Times New Roman"/>
+              </w:rPr>
+            </w:pPr>
+            <w:hyperlink r:id="rId10">
+              <w:r>
+                <w:rPr>
+                  <w:rFonts w:ascii="Times New Roman" w:cs="Times New Roman" w:eastAsia="Times New Roman" w:hAnsi="Times New Roman"/>
+                  <w:color w:val="0000ee"/>
+                  <w:u w:val="single"/>
+                  <w:rtl w:val="0"/>
+                </w:rPr>
+                <w:t xml:space="preserve">IEEE_PMP_v1</w:t>
+              </w:r>
+            </w:hyperlink>
+            <w:r>
+              <w:rPr>
+                <w:rtl w:val="0"/>
+              </w:rPr>
+            </w:r>
+          </w:p>
         </w:tc>
       </w:tr>
       <w:tr>
@@ -922,7 +947,7 @@
                 <w:rFonts w:ascii="Times New Roman" w:cs="Times New Roman" w:eastAsia="Times New Roman" w:hAnsi="Times New Roman"/>
               </w:rPr>
             </w:pPr>
-            <w:hyperlink r:id="rId10">
+            <w:hyperlink r:id="rId11">
               <w:r>
                 <w:rPr>
                   <w:rFonts w:ascii="Times New Roman" w:cs="Times New Roman" w:eastAsia="Times New Roman" w:hAnsi="Times New Roman"/>
@@ -947,7 +972,7 @@
                 <w:rFonts w:ascii="Times New Roman" w:cs="Times New Roman" w:eastAsia="Times New Roman" w:hAnsi="Times New Roman"/>
               </w:rPr>
             </w:pPr>
-            <w:hyperlink r:id="rId11">
+            <w:hyperlink r:id="rId12">
               <w:r>
                 <w:rPr>
                   <w:rFonts w:ascii="Times New Roman" w:cs="Times New Roman" w:eastAsia="Times New Roman" w:hAnsi="Times New Roman"/>
@@ -972,12 +997,21 @@
                 <w:rFonts w:ascii="Times New Roman" w:cs="Times New Roman" w:eastAsia="Times New Roman" w:hAnsi="Times New Roman"/>
               </w:rPr>
             </w:pPr>
-            <w:r>
-              <w:rPr>
-                <w:rFonts w:ascii="Times New Roman" w:cs="Times New Roman" w:eastAsia="Times New Roman" w:hAnsi="Times New Roman"/>
-                <w:rtl w:val="0"/>
-              </w:rPr>
-              <w:t xml:space="preserve">Memonun yapacağı diagram eklenecek</w:t>
+            <w:hyperlink r:id="rId13">
+              <w:r>
+                <w:rPr>
+                  <w:rFonts w:ascii="Times New Roman" w:cs="Times New Roman" w:eastAsia="Times New Roman" w:hAnsi="Times New Roman"/>
+                  <w:color w:val="0000ee"/>
+                  <w:u w:val="single"/>
+                  <w:rtl w:val="0"/>
+                </w:rPr>
+                <w:t xml:space="preserve">Activity Diagram</w:t>
+              </w:r>
+            </w:hyperlink>
+            <w:r>
+              <w:rPr>
+                <w:rtl w:val="0"/>
+              </w:rPr>
             </w:r>
           </w:p>
         </w:tc>
@@ -1859,7 +1893,7 @@
                 <w:rFonts w:ascii="Times New Roman" w:cs="Times New Roman" w:eastAsia="Times New Roman" w:hAnsi="Times New Roman"/>
                 <w:rtl w:val="0"/>
               </w:rPr>
-              <w:t xml:space="preserve">In Progress</w:t>
+              <w:t xml:space="preserve">Done</w:t>
             </w:r>
           </w:p>
         </w:tc>
@@ -2095,7 +2129,7 @@
                 <w:rFonts w:ascii="Times New Roman" w:cs="Times New Roman" w:eastAsia="Times New Roman" w:hAnsi="Times New Roman"/>
                 <w:rtl w:val="0"/>
               </w:rPr>
-              <w:t xml:space="preserve">In Progress</w:t>
+              <w:t xml:space="preserve">Done</w:t>
             </w:r>
           </w:p>
         </w:tc>
@@ -2229,7 +2263,7 @@
                 <w:rFonts w:ascii="Times New Roman" w:cs="Times New Roman" w:eastAsia="Times New Roman" w:hAnsi="Times New Roman"/>
                 <w:rtl w:val="0"/>
               </w:rPr>
-              <w:t xml:space="preserve">In Progress</w:t>
+              <w:t xml:space="preserve">Done</w:t>
             </w:r>
           </w:p>
         </w:tc>
@@ -2668,7 +2702,7 @@
           <w:rFonts w:ascii="Times New Roman" w:cs="Times New Roman" w:eastAsia="Times New Roman" w:hAnsi="Times New Roman"/>
           <w:rtl w:val="0"/>
         </w:rPr>
-        <w:t xml:space="preserve">Description: xx(üstteki issue, çizilen diagram, senaryo dosyasının ilk halinin oluşturulması yazılacak)</w:t>
+        <w:t xml:space="preserve">Description: The software architecture and modules file was created, the use case diagram was drawn and the first version of the scenarios was created.</w:t>
       </w:r>
     </w:p>
     <w:p>
@@ -2687,7 +2721,7 @@
           <w:rFonts w:ascii="Times New Roman" w:cs="Times New Roman" w:eastAsia="Times New Roman" w:hAnsi="Times New Roman"/>
           <w:rtl w:val="0"/>
         </w:rPr>
-        <w:t xml:space="preserve">Status: In Progress</w:t>
+        <w:t xml:space="preserve">Status: Completed</w:t>
       </w:r>
     </w:p>
     <w:p>
@@ -2837,7 +2871,7 @@
           <w:rFonts w:ascii="Times New Roman" w:cs="Times New Roman" w:eastAsia="Times New Roman" w:hAnsi="Times New Roman"/>
           <w:rtl w:val="0"/>
         </w:rPr>
-        <w:t xml:space="preserve">Description: xx (srs, çizilen diagram, üst satırda yapılan issue’nın detayları yazılacak)</w:t>
+        <w:t xml:space="preserve">Description: Prepared and updated the SRS document, created drafting implementation roadmap. Also created an activity diagram.</w:t>
       </w:r>
     </w:p>
     <w:p>
@@ -2856,7 +2890,7 @@
           <w:rFonts w:ascii="Times New Roman" w:cs="Times New Roman" w:eastAsia="Times New Roman" w:hAnsi="Times New Roman"/>
           <w:rtl w:val="0"/>
         </w:rPr>
-        <w:t xml:space="preserve">Status: In Progress</w:t>
+        <w:t xml:space="preserve">Status: Completed</w:t>
       </w:r>
     </w:p>
     <w:p>
@@ -3038,7 +3072,7 @@
           <w:rFonts w:ascii="Times New Roman" w:cs="Times New Roman" w:eastAsia="Times New Roman" w:hAnsi="Times New Roman"/>
           <w:rtl w:val="0"/>
         </w:rPr>
-        <w:t xml:space="preserve">3 + 3 + 2 = 8 points(en son düzenlenecek)</w:t>
+        <w:t xml:space="preserve">3 + 3 + 2 + 5 + 3 + 2 + 3 + 2 = 23 story points are completed</w:t>
       </w:r>
     </w:p>
     <w:p>
@@ -3065,7 +3099,7 @@
           <w:color w:val="000000"/>
           <w:rtl w:val="0"/>
         </w:rPr>
-        <w:t xml:space="preserve">Comparison to Previous Sprint(yapılan işlerde değişikliğe göre burası da düzenlenecek)</w:t>
+        <w:t xml:space="preserve">Comparison to Previous Sprint</w:t>
       </w:r>
       <w:r>
         <w:rPr>
@@ -3080,21 +3114,13 @@
           <w:rFonts w:ascii="Times New Roman" w:cs="Times New Roman" w:eastAsia="Times New Roman" w:hAnsi="Times New Roman"/>
         </w:rPr>
       </w:pPr>
-      <w:sdt>
-        <w:sdtPr>
-          <w:id w:val="1698518218"/>
-          <w:tag w:val="goog_rdk_0"/>
-        </w:sdtPr>
-        <w:sdtContent>
-          <w:r>
-            <w:rPr>
-              <w:rFonts w:ascii="Cardo" w:cs="Cardo" w:eastAsia="Cardo" w:hAnsi="Cardo"/>
-              <w:rtl w:val="0"/>
-            </w:rPr>
-            <w:t xml:space="preserve">Previous sprint velocity was 24 points, while this sprint’s velocity is 8 points (↓16). The decrease was expected, as this sprint mainly focused on research, documentation, and defining the system scope rather than implementation tasks.</w:t>
-          </w:r>
-        </w:sdtContent>
-      </w:sdt>
+      <w:r>
+        <w:rPr>
+          <w:rFonts w:ascii="Times New Roman" w:cs="Times New Roman" w:eastAsia="Times New Roman" w:hAnsi="Times New Roman"/>
+          <w:rtl w:val="0"/>
+        </w:rPr>
+        <w:t xml:space="preserve">In the previous sprint, 24 story points were completed. This sprint’s completed story point is 23 points. The slight decrease was expected because this sprint focused more on research, documentation, and defining the system scope rather than deciding on the selection of the project topic.</w:t>
+      </w:r>
     </w:p>
     <w:p>
       <w:pPr>
@@ -3170,7 +3196,7 @@
           <w:color w:val="000000"/>
           <w:rtl w:val="0"/>
         </w:rPr>
-        <w:t xml:space="preserve">Proposed Sprint Goal(timesheete bakılarak eklemeler yapılacak)</w:t>
+        <w:t xml:space="preserve">Proposed Sprint Goal</w:t>
       </w:r>
       <w:r>
         <w:rPr>
@@ -3192,7 +3218,7 @@
           <w:rFonts w:ascii="Times New Roman" w:cs="Times New Roman" w:eastAsia="Times New Roman" w:hAnsi="Times New Roman"/>
           <w:rtl w:val="0"/>
         </w:rPr>
-        <w:t xml:space="preserve">Comparison of technologies, definition of additional requirements, and creation of the system design.</w:t>
+        <w:t xml:space="preserve">Compare candidate technologies and tools, finalize additional functional and non‑functional requirements, and produce a first complete system design with its checklists, design traceability &amp; validation, and integration test scenarios, so the project is ready to move from definition to implementation planning.</w:t>
       </w:r>
     </w:p>
     <w:p>
@@ -3220,7 +3246,7 @@
           <w:color w:val="000000"/>
           <w:rtl w:val="0"/>
         </w:rPr>
-        <w:t xml:space="preserve">Backlog Items for Next Sprint(burası çok önemli birlikte konuşulup belirlenecek)</w:t>
+        <w:t xml:space="preserve">Backlog Items for Next Sprint</w:t>
       </w:r>
       <w:r>
         <w:rPr>
@@ -3493,7 +3519,7 @@
                 <w:rFonts w:ascii="Times New Roman" w:cs="Times New Roman" w:eastAsia="Times New Roman" w:hAnsi="Times New Roman"/>
                 <w:rtl w:val="0"/>
               </w:rPr>
-              <w:t xml:space="preserve">Additional Requirements Definiton</w:t>
+              <w:t xml:space="preserve">Additional Requirements Definition</w:t>
             </w:r>
           </w:p>
         </w:tc>
@@ -3934,7 +3960,7 @@
           <w:szCs w:val="32"/>
           <w:rtl w:val="0"/>
         </w:rPr>
-        <w:t xml:space="preserve">    6. Conclusion(en son)</w:t>
+        <w:t xml:space="preserve">    6. Conclusion</w:t>
       </w:r>
     </w:p>
     <w:p>
@@ -3954,49 +3980,17 @@
         </w:rPr>
         <w:tab/>
       </w:r>
-      <w:hyperlink r:id="rId12">
-        <w:r>
-          <w:rPr>
-            <w:rFonts w:ascii="Times New Roman" w:cs="Times New Roman" w:eastAsia="Times New Roman" w:hAnsi="Times New Roman"/>
-            <w:color w:val="0000ee"/>
-            <w:u w:val="single"/>
-            <w:rtl w:val="0"/>
-          </w:rPr>
-          <w:t xml:space="preserve">[Group Name] Retro Template</w:t>
-        </w:r>
-      </w:hyperlink>
-      <w:r>
-        <w:rPr>
-          <w:rtl w:val="0"/>
-        </w:rPr>
-      </w:r>
-    </w:p>
-    <w:p>
-      <w:pPr>
-        <w:ind w:left="720" w:firstLine="0"/>
-        <w:rPr>
-          <w:rFonts w:ascii="Times New Roman" w:cs="Times New Roman" w:eastAsia="Times New Roman" w:hAnsi="Times New Roman"/>
-        </w:rPr>
-      </w:pPr>
-      <w:r>
-        <w:rPr>
-          <w:rtl w:val="0"/>
-        </w:rPr>
-      </w:r>
-    </w:p>
-    <w:p>
-      <w:pPr>
-        <w:ind w:left="720" w:firstLine="0"/>
-        <w:rPr>
-          <w:rFonts w:ascii="Times New Roman" w:cs="Times New Roman" w:eastAsia="Times New Roman" w:hAnsi="Times New Roman"/>
-        </w:rPr>
-      </w:pPr>
-      <w:r>
-        <w:rPr>
-          <w:rFonts w:ascii="Times New Roman" w:cs="Times New Roman" w:eastAsia="Times New Roman" w:hAnsi="Times New Roman"/>
-          <w:rtl w:val="0"/>
-        </w:rPr>
-        <w:t xml:space="preserve">The sprint went well, with the team finalizing the project topic and overall scope. Core features and use cases were identified, and related diagrams (use case, activity, context) were created to clarify the system flow. Collaboration was strong, though time management can be improved in future sprints.</w:t>
+      <w:r>
+        <w:rPr>
+          <w:rFonts w:ascii="Times New Roman" w:cs="Times New Roman" w:eastAsia="Times New Roman" w:hAnsi="Times New Roman"/>
+          <w:rtl w:val="0"/>
+        </w:rPr>
+        <w:t xml:space="preserve">This sprint made progress on the project: the team finalized the project theme and scope, identified core features and use cases, and developed use case, activity, and context diagrams. The GitHub repository, detailed project plan, and task tracking are all established, and the implementation roadmap and project architecture are completed for the purposes of this report. Overall 23 story points were completed, an expected small decrease resulting from an emphasis on research, documentation, and system definition. The progress made reduced some uncertainty and will help to quicken the next sprints. Next, the team will compare candidate technologies, finalize additional requirements, and develop a complete design for the system to allow overall implementation planning.</w:t>
+      </w:r>
+      <w:r>
+        <w:rPr>
+          <w:rtl w:val="0"/>
+        </w:rPr>
       </w:r>
     </w:p>
     <w:p>
@@ -5022,7 +5016,7 @@
 
 <file path=customXML/item1.xml><?xml version="1.0" encoding="utf-8"?>
 <go:gDocsCustomXmlDataStorage xmlns:go="http://customooxmlschemas.google.com/" xmlns:r="http://schemas.openxmlformats.org/officeDocument/2006/relationships" uri="GoogleDocsCustomDataVersion2">
-  <go:docsCustomData xmlns:go="http://customooxmlschemas.google.com/" roundtripDataSignature="AMtx7miKncKunmzS8aQnEwd05EiHK4X+6w==">CgMxLjAaIwoBMBIeChwIB0IYCg9UaW1lcyBOZXcgUm9tYW4SBUNhcmRvMg5oLjcxaTRoY2QxaHQwcTIOaC51b216c3NidGV0ejAyDmguaGg1c3NxejViZGY4Mg5oLm1ncmVkcDJzZzcxbjIOaC5jM25jb3F5dmt3enkyDmguY2h5aXQzMjBod3BiMg5oLnc4b2gzNTJhNTAzYTIOaC4zeWdkc2c0cmN1ejYyDmgucnBqNDQ2dDBtdmVjMg5oLm9neHpoZGxxbzlqaTIOaC5iN3k2NzZkZnF0cG4yDmguMjI0dzd3dXc0a2g0Mg5oLmkxMWVmOTk5eWdsajIOaC5ydHJrNGNiYmVzMXQ4AHIhMU5xcS1mbC1JTEVLbWdfcmQ1bkpjY0FSQl9CeVg1dFhX</go:docsCustomData>
+  <go:docsCustomData xmlns:go="http://customooxmlschemas.google.com/" roundtripDataSignature="AMtx7miVSu0aiVTdo71ftivG+JFUl0eObg==">CgMxLjAyDmguNzFpNGhjZDFodDBxMg5oLnVvbXpzc2J0ZXR6MDIOaC5oaDVzc3F6NWJkZjgyDmgubWdyZWRwMnNnNzFuMg5oLmMzbmNvcXl2a3d6eTIOaC5jaHlpdDMyMGh3cGIyDmgudzhvaDM1MmE1MDNhMg5oLjN5Z2RzZzRyY3V6NjIOaC5ycGo0NDZ0MG12ZWMyDmgub2d4emhkbHFvOWppMg5oLmI3eTY3NmRmcXRwbjIOaC4yMjR3N3d1dzRraDQyDmguaTExZWY5OTl5Z2xqMg5oLnJ0cms0Y2JiZXMxdDgAciExTnFxLWZsLUlMRUttZ19yZDVuSmNjQVJCX0J5WDV0WFc=</go:docsCustomData>
 </go:gDocsCustomXmlDataStorage>
 </file>
 

</xml_diff>